<commit_message>
Update sbs24018 - Storage Solutions for Big Data - CA2.docx
</commit_message>
<xml_diff>
--- a/sbs24018 - Storage Solutions for Big Data - CA2.docx
+++ b/sbs24018 - Storage Solutions for Big Data - CA2.docx
@@ -178,7 +178,7 @@
                     <pic:cNvPicPr/>
                   </pic:nvPicPr>
                   <pic:blipFill>
-                    <a:blip r:embed="rId7" cstate="print">
+                    <a:blip r:embed="rId8" cstate="print">
                       <a:extLst>
                         <a:ext uri="{28A0092B-C50C-407E-A947-70E740481C1C}">
                           <a14:useLocalDpi xmlns:a14="http://schemas.microsoft.com/office/drawing/2010/main" val="0"/>
@@ -913,6 +913,7 @@
       <w:sdtPr>
         <w:rPr>
           <w:rFonts w:ascii="Calibri" w:eastAsiaTheme="minorHAnsi" w:hAnsi="Calibri" w:cstheme="minorBidi"/>
+          <w:smallCaps/>
           <w:color w:val="auto"/>
           <w:spacing w:val="0"/>
           <w:kern w:val="2"/>
@@ -1331,7 +1332,7 @@
     <w:p>
       <w:pPr>
         <w:sectPr>
-          <w:footerReference w:type="default" r:id="rId8"/>
+          <w:footerReference w:type="default" r:id="rId9"/>
           <w:pgSz w:w="11906" w:h="16838"/>
           <w:pgMar w:top="1440" w:right="1440" w:bottom="1440" w:left="1440" w:header="708" w:footer="708" w:gutter="0"/>
           <w:pgNumType w:fmt="lowerRoman"/>
@@ -1344,51 +1345,716 @@
       <w:pPr>
         <w:pStyle w:val="Heading1"/>
       </w:pPr>
-      <w:bookmarkStart w:id="0" w:name="_Toc158384946"/>
+      <w:bookmarkStart w:id="0" w:name="_Toc158384947"/>
       <w:r>
         <w:lastRenderedPageBreak/>
-        <w:t>Introduction</w:t>
+        <w:t>Assessment</w:t>
+      </w:r>
+      <w:r>
+        <w:rPr>
+          <w:spacing w:val="-12"/>
+        </w:rPr>
+        <w:t xml:space="preserve"> </w:t>
+      </w:r>
+      <w:r>
+        <w:rPr>
+          <w:spacing w:val="-4"/>
+        </w:rPr>
+        <w:t>Task</w:t>
+      </w:r>
+    </w:p>
+    <w:p/>
+    <w:p>
+      <w:pPr>
+        <w:pStyle w:val="Heading2"/>
+      </w:pPr>
+      <w:r>
+        <w:t>Question 1</w:t>
       </w:r>
       <w:bookmarkEnd w:id="0"/>
     </w:p>
     <w:p>
-      <w:pPr>
-        <w:pStyle w:val="Heading1"/>
-      </w:pPr>
-      <w:bookmarkStart w:id="1" w:name="_Toc158384947"/>
-      <w:r>
-        <w:t>Chapter 1</w:t>
-      </w:r>
-      <w:bookmarkEnd w:id="1"/>
-    </w:p>
+      <w:bookmarkStart w:id="1" w:name="_Toc158384948"/>
+      <w:r>
+        <w:t>Define Big Data and outline its key characteristics. Discuss the potential for banks to increase profits through big data processing and analysis. Identify three businesses that have successfully leveraged big data storage solutions in recent times.</w:t>
+      </w:r>
+      <w:r>
+        <w:tab/>
+      </w:r>
+      <w:r>
+        <w:tab/>
+      </w:r>
+      <w:r>
+        <w:tab/>
+      </w:r>
+      <w:r>
+        <w:tab/>
+      </w:r>
+      <w:r>
+        <w:tab/>
+      </w:r>
+      <w:r>
+        <w:tab/>
+      </w:r>
+      <w:r>
+        <w:t>(10 Marks)</w:t>
+      </w:r>
+    </w:p>
+    <w:p/>
     <w:p>
       <w:pPr>
         <w:pStyle w:val="Heading2"/>
       </w:pPr>
-      <w:bookmarkStart w:id="2" w:name="_Toc158384948"/>
-      <w:r>
-        <w:t>Chapter 1.1</w:t>
-      </w:r>
-      <w:bookmarkEnd w:id="2"/>
-    </w:p>
-    <w:p>
-      <w:pPr>
-        <w:pStyle w:val="Heading3"/>
-      </w:pPr>
-      <w:bookmarkStart w:id="3" w:name="_Toc158384949"/>
-      <w:r>
-        <w:t>Chapter 1.1.1.</w:t>
-      </w:r>
-      <w:bookmarkEnd w:id="3"/>
+      <w:r>
+        <w:t>Answer</w:t>
+      </w:r>
+    </w:p>
+    <w:p>
+      <w:r>
+        <w:t xml:space="preserve">Big data refers to extremely large and complex data sets that cannot be easily managed or </w:t>
+      </w:r>
+      <w:r>
+        <w:t>analysed</w:t>
+      </w:r>
+      <w:r>
+        <w:t xml:space="preserve"> with traditional data processing tools, particularly spreadsheets</w:t>
+      </w:r>
+      <w:r>
+        <w:t xml:space="preserve"> (</w:t>
+      </w:r>
+      <w:r>
+        <w:t>Oracle</w:t>
+      </w:r>
+      <w:r>
+        <w:t xml:space="preserve">, </w:t>
+      </w:r>
+      <w:r>
+        <w:t>2024)</w:t>
+      </w:r>
+      <w:r>
+        <w:t>.</w:t>
+      </w:r>
+      <w:r>
+        <w:t xml:space="preserve"> </w:t>
+      </w:r>
+      <w:r>
+        <w:t>Big Data includes diverse formats, such as structured, semi-structured, and unstructured data from a wide range of sources like social media, sensors, transactional activities, and more.</w:t>
+      </w:r>
+    </w:p>
+    <w:p>
+      <w:pPr>
+        <w:rPr>
+          <w:b/>
+          <w:bCs/>
+        </w:rPr>
+      </w:pPr>
+      <w:r>
+        <w:rPr>
+          <w:b/>
+          <w:bCs/>
+        </w:rPr>
+        <w:t>Main</w:t>
+      </w:r>
+      <w:r>
+        <w:rPr>
+          <w:b/>
+          <w:bCs/>
+        </w:rPr>
+        <w:t xml:space="preserve"> Characteristics of Big Data</w:t>
+      </w:r>
+      <w:r>
+        <w:rPr>
+          <w:b/>
+          <w:bCs/>
+        </w:rPr>
+        <w:t>:</w:t>
+      </w:r>
+    </w:p>
+    <w:bookmarkEnd w:id="1"/>
+    <w:p>
+      <w:r>
+        <w:t xml:space="preserve">Traditionally, big data </w:t>
+      </w:r>
+      <w:r>
+        <w:t>was recog</w:t>
+      </w:r>
+      <w:r>
+        <w:t xml:space="preserve">nised </w:t>
+      </w:r>
+      <w:r>
+        <w:t>by three characteristics known as the “three Vs</w:t>
+      </w:r>
+      <w:r>
+        <w:t>”</w:t>
+      </w:r>
+      <w:r>
+        <w:t xml:space="preserve">: </w:t>
+      </w:r>
+      <w:r>
+        <w:t>variety, volume, and velocity</w:t>
+      </w:r>
+      <w:r>
+        <w:t xml:space="preserve">. </w:t>
+      </w:r>
+      <w:r>
+        <w:t xml:space="preserve">Over the past few years, </w:t>
+      </w:r>
+      <w:r>
+        <w:t>two additional Vs have emerged: value and veracity.</w:t>
+      </w:r>
+    </w:p>
+    <w:p>
+      <w:r>
+        <w:rPr>
+          <w:noProof/>
+        </w:rPr>
+        <w:drawing>
+          <wp:inline distT="0" distB="0" distL="0" distR="0" wp14:anchorId="46D0CA8F" wp14:editId="23D2872A">
+            <wp:extent cx="5731510" cy="2888615"/>
+            <wp:effectExtent l="0" t="0" r="2540" b="6985"/>
+            <wp:docPr id="931120779" name="Picture 5" descr="5 Vs of Big Data"/>
+            <wp:cNvGraphicFramePr>
+              <a:graphicFrameLocks xmlns:a="http://schemas.openxmlformats.org/drawingml/2006/main" noChangeAspect="1"/>
+            </wp:cNvGraphicFramePr>
+            <a:graphic xmlns:a="http://schemas.openxmlformats.org/drawingml/2006/main">
+              <a:graphicData uri="http://schemas.openxmlformats.org/drawingml/2006/picture">
+                <pic:pic xmlns:pic="http://schemas.openxmlformats.org/drawingml/2006/picture">
+                  <pic:nvPicPr>
+                    <pic:cNvPr id="0" name="Picture 1" descr="5 Vs of Big Data"/>
+                    <pic:cNvPicPr>
+                      <a:picLocks noChangeAspect="1" noChangeArrowheads="1"/>
+                    </pic:cNvPicPr>
+                  </pic:nvPicPr>
+                  <pic:blipFill>
+                    <a:blip r:embed="rId10" cstate="print">
+                      <a:extLst>
+                        <a:ext uri="{28A0092B-C50C-407E-A947-70E740481C1C}">
+                          <a14:useLocalDpi xmlns:a14="http://schemas.microsoft.com/office/drawing/2010/main" val="0"/>
+                        </a:ext>
+                      </a:extLst>
+                    </a:blip>
+                    <a:srcRect/>
+                    <a:stretch>
+                      <a:fillRect/>
+                    </a:stretch>
+                  </pic:blipFill>
+                  <pic:spPr bwMode="auto">
+                    <a:xfrm>
+                      <a:off x="0" y="0"/>
+                      <a:ext cx="5731510" cy="2888615"/>
+                    </a:xfrm>
+                    <a:prstGeom prst="rect">
+                      <a:avLst/>
+                    </a:prstGeom>
+                    <a:noFill/>
+                    <a:ln>
+                      <a:noFill/>
+                    </a:ln>
+                  </pic:spPr>
+                </pic:pic>
+              </a:graphicData>
+            </a:graphic>
+          </wp:inline>
+        </w:drawing>
+      </w:r>
+    </w:p>
+    <w:p>
+      <w:r>
+        <w:t>Fig 1. 5Vs of Big Data</w:t>
+      </w:r>
+      <w:r>
+        <w:t xml:space="preserve"> (</w:t>
+      </w:r>
+      <w:r>
+        <w:t>Passionned Group</w:t>
+      </w:r>
+      <w:r>
+        <w:t xml:space="preserve">. </w:t>
+      </w:r>
+      <w:r>
+        <w:t>2024).</w:t>
+      </w:r>
     </w:p>
     <w:p/>
+    <w:p>
+      <w:pPr>
+        <w:rPr>
+          <w:b/>
+          <w:bCs/>
+        </w:rPr>
+      </w:pPr>
+      <w:r>
+        <w:rPr>
+          <w:b/>
+          <w:bCs/>
+        </w:rPr>
+        <w:t>Potential for</w:t>
+      </w:r>
+      <w:r>
+        <w:rPr>
+          <w:b/>
+          <w:bCs/>
+        </w:rPr>
+        <w:t xml:space="preserve"> banks to increase profits</w:t>
+      </w:r>
+      <w:r>
+        <w:rPr>
+          <w:b/>
+          <w:bCs/>
+        </w:rPr>
+        <w:t xml:space="preserve"> through Big Data</w:t>
+      </w:r>
+      <w:r>
+        <w:rPr>
+          <w:b/>
+          <w:bCs/>
+        </w:rPr>
+        <w:t>:</w:t>
+      </w:r>
+    </w:p>
+    <w:p>
+      <w:r>
+        <w:t>Banks can increase their profits significantly by ramping up their Big Data capabilities in the following ways:</w:t>
+      </w:r>
+    </w:p>
+    <w:p>
+      <w:pPr>
+        <w:pStyle w:val="ListParagraph"/>
+        <w:numPr>
+          <w:ilvl w:val="0"/>
+          <w:numId w:val="2"/>
+        </w:numPr>
+      </w:pPr>
+      <w:r>
+        <w:rPr>
+          <w:b/>
+          <w:bCs/>
+        </w:rPr>
+        <w:t>Customer profiling</w:t>
+      </w:r>
+      <w:r>
+        <w:rPr>
+          <w:b/>
+          <w:bCs/>
+        </w:rPr>
+        <w:t>:</w:t>
+      </w:r>
+      <w:r>
+        <w:rPr>
+          <w:b/>
+          <w:bCs/>
+        </w:rPr>
+        <w:t xml:space="preserve"> </w:t>
+      </w:r>
+      <w:r>
+        <w:t xml:space="preserve">By </w:t>
+      </w:r>
+      <w:r>
+        <w:t>analysing</w:t>
+      </w:r>
+      <w:r>
+        <w:t xml:space="preserve"> transactional and </w:t>
+      </w:r>
+      <w:r>
+        <w:t>behavioural</w:t>
+      </w:r>
+      <w:r>
+        <w:t xml:space="preserve"> data, banks can offer personalized financial products and services, boosting customer satisfaction and loyalty</w:t>
+      </w:r>
+      <w:r>
+        <w:t>.</w:t>
+      </w:r>
+    </w:p>
+    <w:p>
+      <w:pPr>
+        <w:rPr>
+          <w:b/>
+          <w:bCs/>
+        </w:rPr>
+      </w:pPr>
+    </w:p>
+    <w:p>
+      <w:pPr>
+        <w:pStyle w:val="ListParagraph"/>
+        <w:numPr>
+          <w:ilvl w:val="0"/>
+          <w:numId w:val="2"/>
+        </w:numPr>
+        <w:rPr>
+          <w:b/>
+          <w:bCs/>
+        </w:rPr>
+      </w:pPr>
+      <w:r>
+        <w:rPr>
+          <w:b/>
+          <w:bCs/>
+        </w:rPr>
+        <w:t>Fraud detection</w:t>
+      </w:r>
+      <w:r>
+        <w:rPr>
+          <w:b/>
+          <w:bCs/>
+        </w:rPr>
+        <w:t xml:space="preserve">: </w:t>
+      </w:r>
+      <w:r>
+        <w:t>Real-time Big Data processing enables banks to identify potential fraudsters swiftly, minimizing losses.</w:t>
+      </w:r>
+    </w:p>
+    <w:p>
+      <w:pPr>
+        <w:pStyle w:val="ListParagraph"/>
+        <w:ind w:left="360"/>
+        <w:rPr>
+          <w:b/>
+          <w:bCs/>
+        </w:rPr>
+      </w:pPr>
+    </w:p>
+    <w:p>
+      <w:pPr>
+        <w:pStyle w:val="ListParagraph"/>
+        <w:numPr>
+          <w:ilvl w:val="0"/>
+          <w:numId w:val="2"/>
+        </w:numPr>
+        <w:rPr>
+          <w:b/>
+          <w:bCs/>
+        </w:rPr>
+      </w:pPr>
+      <w:r>
+        <w:rPr>
+          <w:b/>
+          <w:bCs/>
+        </w:rPr>
+        <w:t>Decisions on lending</w:t>
+      </w:r>
+      <w:r>
+        <w:rPr>
+          <w:b/>
+          <w:bCs/>
+        </w:rPr>
+        <w:t xml:space="preserve">: </w:t>
+      </w:r>
+      <w:r>
+        <w:t>Big Data can streamline loan approvals and decision-making processes, which can be optimized or even automated</w:t>
+      </w:r>
+      <w:r>
+        <w:t>.</w:t>
+      </w:r>
+    </w:p>
+    <w:p>
+      <w:pPr>
+        <w:pStyle w:val="ListParagraph"/>
+        <w:ind w:left="360"/>
+        <w:rPr>
+          <w:b/>
+          <w:bCs/>
+        </w:rPr>
+      </w:pPr>
+    </w:p>
+    <w:p>
+      <w:pPr>
+        <w:pStyle w:val="ListParagraph"/>
+        <w:numPr>
+          <w:ilvl w:val="0"/>
+          <w:numId w:val="2"/>
+        </w:numPr>
+        <w:rPr>
+          <w:b/>
+          <w:bCs/>
+        </w:rPr>
+      </w:pPr>
+      <w:r>
+        <w:rPr>
+          <w:b/>
+          <w:bCs/>
+        </w:rPr>
+        <w:t>Compliance with regulations</w:t>
+      </w:r>
+      <w:r>
+        <w:rPr>
+          <w:b/>
+          <w:bCs/>
+        </w:rPr>
+        <w:t>:</w:t>
+      </w:r>
+      <w:r>
+        <w:rPr>
+          <w:b/>
+          <w:bCs/>
+        </w:rPr>
+        <w:t xml:space="preserve"> </w:t>
+      </w:r>
+      <w:r>
+        <w:t>Big data analytics and BI tools go a long way in making the task of compliance with regulations easier</w:t>
+      </w:r>
+      <w:r>
+        <w:t xml:space="preserve">. </w:t>
+      </w:r>
+    </w:p>
+    <w:p>
+      <w:pPr>
+        <w:pStyle w:val="ListParagraph"/>
+        <w:ind w:left="360"/>
+        <w:rPr>
+          <w:b/>
+          <w:bCs/>
+        </w:rPr>
+      </w:pPr>
+    </w:p>
+    <w:p>
+      <w:pPr>
+        <w:pStyle w:val="ListParagraph"/>
+        <w:numPr>
+          <w:ilvl w:val="0"/>
+          <w:numId w:val="2"/>
+        </w:numPr>
+        <w:rPr>
+          <w:b/>
+          <w:bCs/>
+        </w:rPr>
+      </w:pPr>
+      <w:r>
+        <w:rPr>
+          <w:b/>
+          <w:bCs/>
+        </w:rPr>
+        <w:t>Cybersecurity</w:t>
+      </w:r>
+      <w:r>
+        <w:rPr>
+          <w:b/>
+          <w:bCs/>
+        </w:rPr>
+        <w:t xml:space="preserve">: </w:t>
+      </w:r>
+      <w:r>
+        <w:t xml:space="preserve">While </w:t>
+      </w:r>
+      <w:r>
+        <w:t>cyber-attacks</w:t>
+      </w:r>
+      <w:r>
+        <w:t xml:space="preserve"> have been growing, banks are looking towards big data analytics and AI tools to improve their cybersecurity because threats from inside the organizations have also started emerging</w:t>
+      </w:r>
+      <w:r>
+        <w:t>.</w:t>
+      </w:r>
+      <w:r>
+        <w:t xml:space="preserve"> (</w:t>
+      </w:r>
+      <w:r>
+        <w:t>V</w:t>
+      </w:r>
+      <w:r>
+        <w:t>.</w:t>
+      </w:r>
+      <w:r>
+        <w:t xml:space="preserve"> Zubenko</w:t>
+      </w:r>
+      <w:r>
+        <w:t>, 2023)</w:t>
+      </w:r>
+    </w:p>
     <w:p/>
-    <w:p/>
-    <w:p/>
-    <w:p/>
-    <w:p/>
-    <w:p/>
-    <w:p/>
+    <w:p>
+      <w:pPr>
+        <w:rPr>
+          <w:b/>
+          <w:bCs/>
+        </w:rPr>
+      </w:pPr>
+      <w:r>
+        <w:rPr>
+          <w:b/>
+          <w:bCs/>
+        </w:rPr>
+        <w:t>T</w:t>
+      </w:r>
+      <w:r>
+        <w:rPr>
+          <w:b/>
+          <w:bCs/>
+        </w:rPr>
+        <w:t>hree businesses that have successfully leveraged big data storage solutions</w:t>
+      </w:r>
+      <w:r>
+        <w:rPr>
+          <w:b/>
+          <w:bCs/>
+        </w:rPr>
+        <w:t>:</w:t>
+      </w:r>
+    </w:p>
+    <w:p>
+      <w:pPr>
+        <w:pStyle w:val="ListParagraph"/>
+        <w:numPr>
+          <w:ilvl w:val="0"/>
+          <w:numId w:val="3"/>
+        </w:numPr>
+        <w:ind w:left="360"/>
+      </w:pPr>
+      <w:r>
+        <w:rPr>
+          <w:b/>
+          <w:bCs/>
+        </w:rPr>
+        <w:t>Uber:</w:t>
+      </w:r>
+      <w:r>
+        <w:t xml:space="preserve"> Big data in route optimization, demand estimation, and dynamic pricing are applied. Gathering enormous pieces of information on GPS, traffic patterns, and user </w:t>
+      </w:r>
+      <w:r>
+        <w:t>behaviour</w:t>
+      </w:r>
+      <w:r>
+        <w:t xml:space="preserve">, Uber </w:t>
+      </w:r>
+      <w:r>
+        <w:t>analyses</w:t>
+      </w:r>
+      <w:r>
+        <w:t xml:space="preserve"> the data in real time to fit ride-matching. It actively predicts rider demand to study scheduling. This helps in improving the experience of users</w:t>
+      </w:r>
+      <w:r>
+        <w:t xml:space="preserve"> and </w:t>
+      </w:r>
+      <w:r>
+        <w:t>reduc</w:t>
+      </w:r>
+      <w:r>
+        <w:t>es</w:t>
+      </w:r>
+      <w:r>
+        <w:t xml:space="preserve"> costs.</w:t>
+      </w:r>
+      <w:r>
+        <w:t xml:space="preserve"> (</w:t>
+      </w:r>
+      <w:r>
+        <w:t>ProjectPro</w:t>
+      </w:r>
+      <w:r>
+        <w:t xml:space="preserve">, </w:t>
+      </w:r>
+      <w:r>
+        <w:t>2024)</w:t>
+      </w:r>
+    </w:p>
+    <w:p>
+      <w:pPr>
+        <w:pStyle w:val="ListParagraph"/>
+        <w:ind w:left="360"/>
+      </w:pPr>
+    </w:p>
+    <w:p>
+      <w:pPr>
+        <w:pStyle w:val="ListParagraph"/>
+        <w:numPr>
+          <w:ilvl w:val="0"/>
+          <w:numId w:val="3"/>
+        </w:numPr>
+        <w:ind w:left="360"/>
+      </w:pPr>
+      <w:r>
+        <w:rPr>
+          <w:b/>
+          <w:bCs/>
+        </w:rPr>
+        <w:t>Spotify:</w:t>
+      </w:r>
+      <w:r>
+        <w:t xml:space="preserve"> Spotify uses big </w:t>
+      </w:r>
+      <w:r>
+        <w:t>data</w:t>
+      </w:r>
+      <w:r>
+        <w:t xml:space="preserve"> in recommending music and curated playlists</w:t>
+      </w:r>
+      <w:r>
+        <w:t xml:space="preserve"> </w:t>
+      </w:r>
+      <w:r>
+        <w:t>to users</w:t>
+      </w:r>
+      <w:r>
+        <w:t xml:space="preserve">, each according to taste. Using machine learning by </w:t>
+      </w:r>
+      <w:r>
+        <w:t>analysing</w:t>
+      </w:r>
+      <w:r>
+        <w:t xml:space="preserve"> user listening habits, playlists, and genre preferences, Spotify predicts and recommends songs that their users are likely </w:t>
+      </w:r>
+      <w:r>
+        <w:t>t</w:t>
+      </w:r>
+      <w:r>
+        <w:t xml:space="preserve">o </w:t>
+      </w:r>
+      <w:r>
+        <w:t>enjoy</w:t>
+      </w:r>
+      <w:r>
+        <w:t>. This personali</w:t>
+      </w:r>
+      <w:r>
+        <w:t>s</w:t>
+      </w:r>
+      <w:r>
+        <w:t>ation keeps them on the platform for longer periods of time and raises subscription revenue.</w:t>
+      </w:r>
+      <w:r>
+        <w:t xml:space="preserve"> (</w:t>
+      </w:r>
+      <w:r>
+        <w:t>Y</w:t>
+      </w:r>
+      <w:r>
+        <w:t>.</w:t>
+      </w:r>
+      <w:r>
+        <w:t xml:space="preserve"> Müstecaplıoğlu</w:t>
+      </w:r>
+      <w:r>
+        <w:t>, 2024)</w:t>
+      </w:r>
+    </w:p>
+    <w:p>
+      <w:pPr>
+        <w:pStyle w:val="ListParagraph"/>
+        <w:rPr>
+          <w:b/>
+          <w:bCs/>
+        </w:rPr>
+      </w:pPr>
+    </w:p>
+    <w:p>
+      <w:pPr>
+        <w:pStyle w:val="ListParagraph"/>
+        <w:numPr>
+          <w:ilvl w:val="0"/>
+          <w:numId w:val="3"/>
+        </w:numPr>
+        <w:ind w:left="360"/>
+      </w:pPr>
+      <w:r>
+        <w:rPr>
+          <w:b/>
+          <w:bCs/>
+        </w:rPr>
+        <w:t>John Deere:</w:t>
+      </w:r>
+      <w:r>
+        <w:t xml:space="preserve"> Agricultural machinery company John Deere installs big data and IoT devices in its agricultural machinery. These devices will give actionable data with respect to crop health, soil quality, and weather conditions. This sets of information, therefore, aids farmers right from planting to harvest with optimized yield and minimal wastage. They help farmers speed up profitability and efficiency by providing actionable insights into data and, in the process, enhance their relationship with customers and their service offerings.</w:t>
+      </w:r>
+    </w:p>
     <w:p/>
     <w:p/>
     <w:p/>
@@ -1405,7 +2071,7 @@
           <w:szCs w:val="40"/>
         </w:rPr>
       </w:pPr>
-      <w:bookmarkStart w:id="4" w:name="_Toc158384950"/>
+      <w:bookmarkStart w:id="2" w:name="_Toc158384950"/>
       <w:r>
         <w:br w:type="page"/>
       </w:r>
@@ -1418,7 +2084,126 @@
         <w:lastRenderedPageBreak/>
         <w:t>References</w:t>
       </w:r>
-      <w:bookmarkEnd w:id="4"/>
+      <w:bookmarkEnd w:id="2"/>
+    </w:p>
+    <w:p/>
+    <w:p>
+      <w:r>
+        <w:t>Oracle. (2024). What Is Big Data?</w:t>
+      </w:r>
+      <w:r>
+        <w:t xml:space="preserve"> Available at: </w:t>
+      </w:r>
+      <w:hyperlink r:id="rId11" w:history="1">
+        <w:r>
+          <w:rPr>
+            <w:rStyle w:val="Hyperlink"/>
+          </w:rPr>
+          <w:t>https://www.oracle.com/ie/big-data/what-is-big-data/</w:t>
+        </w:r>
+      </w:hyperlink>
+    </w:p>
+    <w:p>
+      <w:r>
+        <w:t>Fig 1. 5Vs of Big Data</w:t>
+      </w:r>
+      <w:r>
+        <w:t>:</w:t>
+      </w:r>
+      <w:r>
+        <w:t xml:space="preserve"> </w:t>
+      </w:r>
+      <w:r>
+        <w:t xml:space="preserve"> </w:t>
+      </w:r>
+      <w:r>
+        <w:t xml:space="preserve">Passionned Group. (2024). Big Data Analytics: Definition, Pros and Cons, Applications, Opportunities, and Risks. </w:t>
+      </w:r>
+      <w:r>
+        <w:t xml:space="preserve">Available at: </w:t>
+      </w:r>
+      <w:hyperlink r:id="rId12" w:history="1">
+        <w:r>
+          <w:rPr>
+            <w:rStyle w:val="Hyperlink"/>
+          </w:rPr>
+          <w:t>https://www.passionned.com/big-data/</w:t>
+        </w:r>
+      </w:hyperlink>
+    </w:p>
+    <w:p>
+      <w:r>
+        <w:t>Valentyn. Zubenko</w:t>
+      </w:r>
+      <w:r>
+        <w:t xml:space="preserve"> (</w:t>
+      </w:r>
+      <w:r>
+        <w:t>2023)</w:t>
+      </w:r>
+      <w:r>
+        <w:t xml:space="preserve"> </w:t>
+      </w:r>
+      <w:r>
+        <w:t>How big data</w:t>
+      </w:r>
+      <w:r>
+        <w:t xml:space="preserve"> </w:t>
+      </w:r>
+      <w:r>
+        <w:t>changes the</w:t>
+      </w:r>
+      <w:r>
+        <w:t xml:space="preserve"> </w:t>
+      </w:r>
+      <w:r>
+        <w:t>scope of</w:t>
+      </w:r>
+      <w:r>
+        <w:t xml:space="preserve"> </w:t>
+      </w:r>
+      <w:r>
+        <w:t>modern</w:t>
+      </w:r>
+      <w:r>
+        <w:t xml:space="preserve"> </w:t>
+      </w:r>
+      <w:r>
+        <w:t>banking</w:t>
+      </w:r>
+      <w:r>
+        <w:t xml:space="preserve">. </w:t>
+      </w:r>
+      <w:r>
+        <w:t>Available at:</w:t>
+      </w:r>
+      <w:r>
+        <w:t xml:space="preserve"> </w:t>
+      </w:r>
+      <w:hyperlink r:id="rId13" w:history="1">
+        <w:r>
+          <w:rPr>
+            <w:rStyle w:val="Hyperlink"/>
+          </w:rPr>
+          <w:t>https://www.avenga.com/magazine/how-big-data-changes-banking/</w:t>
+        </w:r>
+      </w:hyperlink>
+    </w:p>
+    <w:p>
+      <w:r>
+        <w:t xml:space="preserve">ProjectPro. (2024). How Uber Uses Data Science to Reinvent Transportation. </w:t>
+      </w:r>
+      <w:r>
+        <w:t xml:space="preserve">Available at: </w:t>
+      </w:r>
+      <w:hyperlink r:id="rId14" w:history="1">
+        <w:r>
+          <w:rPr>
+            <w:rStyle w:val="Hyperlink"/>
+          </w:rPr>
+          <w:t>https://www.projectpro.io/article/how-uber-uses-data-science-to-reinvent-transportation/290</w:t>
+        </w:r>
+      </w:hyperlink>
     </w:p>
     <w:p/>
     <w:p/>
@@ -1438,7 +2223,6 @@
     <w:p/>
     <w:p/>
     <w:p/>
-    <w:p/>
     <w:p>
       <w:pPr>
         <w:pStyle w:val="NoSpacing"/>
@@ -1454,7 +2238,7 @@
     <w:p/>
     <w:p/>
     <w:sectPr>
-      <w:footerReference w:type="default" r:id="rId9"/>
+      <w:footerReference w:type="default" r:id="rId15"/>
       <w:pgSz w:w="11906" w:h="16838"/>
       <w:pgMar w:top="1440" w:right="1440" w:bottom="1440" w:left="1440" w:header="708" w:footer="708" w:gutter="0"/>
       <w:pgNumType w:start="1"/>
@@ -1519,7 +2303,6 @@
         <w:docPartUnique/>
       </w:docPartObj>
     </w:sdtPr>
-    <w:sdtEndPr/>
     <w:sdtContent>
       <w:p>
         <w:pPr>
@@ -1758,6 +2541,359 @@
     </w:p>
   </w:footnote>
 </w:footnotes>
+</file>
+
+<file path=word/numbering.xml><?xml version="1.0" encoding="utf-8"?>
+<w:numbering xmlns:wpc="http://schemas.microsoft.com/office/word/2010/wordprocessingCanvas" xmlns:cx="http://schemas.microsoft.com/office/drawing/2014/chartex" xmlns:cx1="http://schemas.microsoft.com/office/drawing/2015/9/8/chartex" xmlns:cx2="http://schemas.microsoft.com/office/drawing/2015/10/21/chartex" xmlns:cx3="http://schemas.microsoft.com/office/drawing/2016/5/9/chartex" xmlns:cx4="http://schemas.microsoft.com/office/drawing/2016/5/10/chartex" xmlns:cx5="http://schemas.microsoft.com/office/drawing/2016/5/11/chartex" xmlns:cx6="http://schemas.microsoft.com/office/drawing/2016/5/12/chartex" xmlns:cx7="http://schemas.microsoft.com/office/drawing/2016/5/13/chartex" xmlns:cx8="http://schemas.microsoft.com/office/drawing/2016/5/14/chartex" xmlns:mc="http://schemas.openxmlformats.org/markup-compatibility/2006" xmlns:aink="http://schemas.microsoft.com/office/drawing/2016/ink" xmlns:am3d="http://schemas.microsoft.com/office/drawing/2017/model3d" xmlns:o="urn:schemas-microsoft-com:office:office" xmlns:oel="http://schemas.microsoft.com/office/2019/extlst" xmlns:r="http://schemas.openxmlformats.org/officeDocument/2006/relationships" xmlns:m="http://schemas.openxmlformats.org/officeDocument/2006/math" xmlns:v="urn:schemas-microsoft-com:vml" xmlns:wp14="http://schemas.microsoft.com/office/word/2010/wordprocessingDrawing" xmlns:wp="http://schemas.openxmlformats.org/drawingml/2006/wordprocessingDrawing" xmlns:w10="urn:schemas-microsoft-com:office:word" xmlns:w="http://schemas.openxmlformats.org/wordprocessingml/2006/main" xmlns:w14="http://schemas.microsoft.com/office/word/2010/wordml" xmlns:w15="http://schemas.microsoft.com/office/word/2012/wordml" xmlns:w16cex="http://schemas.microsoft.com/office/word/2018/wordml/cex" xmlns:w16cid="http://schemas.microsoft.com/office/word/2016/wordml/cid" xmlns:w16="http://schemas.microsoft.com/office/word/2018/wordml" xmlns:w16du="http://schemas.microsoft.com/office/word/2023/wordml/word16du" xmlns:w16sdtdh="http://schemas.microsoft.com/office/word/2020/wordml/sdtdatahash" xmlns:w16se="http://schemas.microsoft.com/office/word/2015/wordml/symex" xmlns:wpg="http://schemas.microsoft.com/office/word/2010/wordprocessingGroup" xmlns:wpi="http://schemas.microsoft.com/office/word/2010/wordprocessingInk" xmlns:wne="http://schemas.microsoft.com/office/word/2006/wordml" xmlns:wps="http://schemas.microsoft.com/office/word/2010/wordprocessingShape" mc:Ignorable="w14 w15 w16se w16cid w16 w16cex w16sdtdh w16du wp14">
+  <w:abstractNum w:abstractNumId="0" w15:restartNumberingAfterBreak="0">
+    <w:nsid w:val="00420C2B"/>
+    <w:multiLevelType w:val="hybridMultilevel"/>
+    <w:tmpl w:val="1312139C"/>
+    <w:lvl w:ilvl="0" w:tplc="18090001">
+      <w:start w:val="1"/>
+      <w:numFmt w:val="bullet"/>
+      <w:lvlText w:val=""/>
+      <w:lvlJc w:val="left"/>
+      <w:pPr>
+        <w:ind w:left="720" w:hanging="360"/>
+      </w:pPr>
+      <w:rPr>
+        <w:rFonts w:ascii="Symbol" w:hAnsi="Symbol" w:hint="default"/>
+      </w:rPr>
+    </w:lvl>
+    <w:lvl w:ilvl="1" w:tplc="18090003" w:tentative="1">
+      <w:start w:val="1"/>
+      <w:numFmt w:val="bullet"/>
+      <w:lvlText w:val="o"/>
+      <w:lvlJc w:val="left"/>
+      <w:pPr>
+        <w:ind w:left="1440" w:hanging="360"/>
+      </w:pPr>
+      <w:rPr>
+        <w:rFonts w:ascii="Courier New" w:hAnsi="Courier New" w:cs="Courier New" w:hint="default"/>
+      </w:rPr>
+    </w:lvl>
+    <w:lvl w:ilvl="2" w:tplc="18090005" w:tentative="1">
+      <w:start w:val="1"/>
+      <w:numFmt w:val="bullet"/>
+      <w:lvlText w:val=""/>
+      <w:lvlJc w:val="left"/>
+      <w:pPr>
+        <w:ind w:left="2160" w:hanging="360"/>
+      </w:pPr>
+      <w:rPr>
+        <w:rFonts w:ascii="Wingdings" w:hAnsi="Wingdings" w:hint="default"/>
+      </w:rPr>
+    </w:lvl>
+    <w:lvl w:ilvl="3" w:tplc="18090001" w:tentative="1">
+      <w:start w:val="1"/>
+      <w:numFmt w:val="bullet"/>
+      <w:lvlText w:val=""/>
+      <w:lvlJc w:val="left"/>
+      <w:pPr>
+        <w:ind w:left="2880" w:hanging="360"/>
+      </w:pPr>
+      <w:rPr>
+        <w:rFonts w:ascii="Symbol" w:hAnsi="Symbol" w:hint="default"/>
+      </w:rPr>
+    </w:lvl>
+    <w:lvl w:ilvl="4" w:tplc="18090003" w:tentative="1">
+      <w:start w:val="1"/>
+      <w:numFmt w:val="bullet"/>
+      <w:lvlText w:val="o"/>
+      <w:lvlJc w:val="left"/>
+      <w:pPr>
+        <w:ind w:left="3600" w:hanging="360"/>
+      </w:pPr>
+      <w:rPr>
+        <w:rFonts w:ascii="Courier New" w:hAnsi="Courier New" w:cs="Courier New" w:hint="default"/>
+      </w:rPr>
+    </w:lvl>
+    <w:lvl w:ilvl="5" w:tplc="18090005" w:tentative="1">
+      <w:start w:val="1"/>
+      <w:numFmt w:val="bullet"/>
+      <w:lvlText w:val=""/>
+      <w:lvlJc w:val="left"/>
+      <w:pPr>
+        <w:ind w:left="4320" w:hanging="360"/>
+      </w:pPr>
+      <w:rPr>
+        <w:rFonts w:ascii="Wingdings" w:hAnsi="Wingdings" w:hint="default"/>
+      </w:rPr>
+    </w:lvl>
+    <w:lvl w:ilvl="6" w:tplc="18090001" w:tentative="1">
+      <w:start w:val="1"/>
+      <w:numFmt w:val="bullet"/>
+      <w:lvlText w:val=""/>
+      <w:lvlJc w:val="left"/>
+      <w:pPr>
+        <w:ind w:left="5040" w:hanging="360"/>
+      </w:pPr>
+      <w:rPr>
+        <w:rFonts w:ascii="Symbol" w:hAnsi="Symbol" w:hint="default"/>
+      </w:rPr>
+    </w:lvl>
+    <w:lvl w:ilvl="7" w:tplc="18090003" w:tentative="1">
+      <w:start w:val="1"/>
+      <w:numFmt w:val="bullet"/>
+      <w:lvlText w:val="o"/>
+      <w:lvlJc w:val="left"/>
+      <w:pPr>
+        <w:ind w:left="5760" w:hanging="360"/>
+      </w:pPr>
+      <w:rPr>
+        <w:rFonts w:ascii="Courier New" w:hAnsi="Courier New" w:cs="Courier New" w:hint="default"/>
+      </w:rPr>
+    </w:lvl>
+    <w:lvl w:ilvl="8" w:tplc="18090005" w:tentative="1">
+      <w:start w:val="1"/>
+      <w:numFmt w:val="bullet"/>
+      <w:lvlText w:val=""/>
+      <w:lvlJc w:val="left"/>
+      <w:pPr>
+        <w:ind w:left="6480" w:hanging="360"/>
+      </w:pPr>
+      <w:rPr>
+        <w:rFonts w:ascii="Wingdings" w:hAnsi="Wingdings" w:hint="default"/>
+      </w:rPr>
+    </w:lvl>
+  </w:abstractNum>
+  <w:abstractNum w:abstractNumId="1" w15:restartNumberingAfterBreak="0">
+    <w:nsid w:val="0E8125F0"/>
+    <w:multiLevelType w:val="hybridMultilevel"/>
+    <w:tmpl w:val="5EE2805A"/>
+    <w:lvl w:ilvl="0" w:tplc="18090001">
+      <w:start w:val="1"/>
+      <w:numFmt w:val="bullet"/>
+      <w:lvlText w:val=""/>
+      <w:lvlJc w:val="left"/>
+      <w:pPr>
+        <w:ind w:left="360" w:hanging="360"/>
+      </w:pPr>
+      <w:rPr>
+        <w:rFonts w:ascii="Symbol" w:hAnsi="Symbol" w:hint="default"/>
+      </w:rPr>
+    </w:lvl>
+    <w:lvl w:ilvl="1" w:tplc="18090003" w:tentative="1">
+      <w:start w:val="1"/>
+      <w:numFmt w:val="bullet"/>
+      <w:lvlText w:val="o"/>
+      <w:lvlJc w:val="left"/>
+      <w:pPr>
+        <w:ind w:left="1080" w:hanging="360"/>
+      </w:pPr>
+      <w:rPr>
+        <w:rFonts w:ascii="Courier New" w:hAnsi="Courier New" w:cs="Courier New" w:hint="default"/>
+      </w:rPr>
+    </w:lvl>
+    <w:lvl w:ilvl="2" w:tplc="18090005" w:tentative="1">
+      <w:start w:val="1"/>
+      <w:numFmt w:val="bullet"/>
+      <w:lvlText w:val=""/>
+      <w:lvlJc w:val="left"/>
+      <w:pPr>
+        <w:ind w:left="1800" w:hanging="360"/>
+      </w:pPr>
+      <w:rPr>
+        <w:rFonts w:ascii="Wingdings" w:hAnsi="Wingdings" w:hint="default"/>
+      </w:rPr>
+    </w:lvl>
+    <w:lvl w:ilvl="3" w:tplc="18090001" w:tentative="1">
+      <w:start w:val="1"/>
+      <w:numFmt w:val="bullet"/>
+      <w:lvlText w:val=""/>
+      <w:lvlJc w:val="left"/>
+      <w:pPr>
+        <w:ind w:left="2520" w:hanging="360"/>
+      </w:pPr>
+      <w:rPr>
+        <w:rFonts w:ascii="Symbol" w:hAnsi="Symbol" w:hint="default"/>
+      </w:rPr>
+    </w:lvl>
+    <w:lvl w:ilvl="4" w:tplc="18090003" w:tentative="1">
+      <w:start w:val="1"/>
+      <w:numFmt w:val="bullet"/>
+      <w:lvlText w:val="o"/>
+      <w:lvlJc w:val="left"/>
+      <w:pPr>
+        <w:ind w:left="3240" w:hanging="360"/>
+      </w:pPr>
+      <w:rPr>
+        <w:rFonts w:ascii="Courier New" w:hAnsi="Courier New" w:cs="Courier New" w:hint="default"/>
+      </w:rPr>
+    </w:lvl>
+    <w:lvl w:ilvl="5" w:tplc="18090005" w:tentative="1">
+      <w:start w:val="1"/>
+      <w:numFmt w:val="bullet"/>
+      <w:lvlText w:val=""/>
+      <w:lvlJc w:val="left"/>
+      <w:pPr>
+        <w:ind w:left="3960" w:hanging="360"/>
+      </w:pPr>
+      <w:rPr>
+        <w:rFonts w:ascii="Wingdings" w:hAnsi="Wingdings" w:hint="default"/>
+      </w:rPr>
+    </w:lvl>
+    <w:lvl w:ilvl="6" w:tplc="18090001" w:tentative="1">
+      <w:start w:val="1"/>
+      <w:numFmt w:val="bullet"/>
+      <w:lvlText w:val=""/>
+      <w:lvlJc w:val="left"/>
+      <w:pPr>
+        <w:ind w:left="4680" w:hanging="360"/>
+      </w:pPr>
+      <w:rPr>
+        <w:rFonts w:ascii="Symbol" w:hAnsi="Symbol" w:hint="default"/>
+      </w:rPr>
+    </w:lvl>
+    <w:lvl w:ilvl="7" w:tplc="18090003" w:tentative="1">
+      <w:start w:val="1"/>
+      <w:numFmt w:val="bullet"/>
+      <w:lvlText w:val="o"/>
+      <w:lvlJc w:val="left"/>
+      <w:pPr>
+        <w:ind w:left="5400" w:hanging="360"/>
+      </w:pPr>
+      <w:rPr>
+        <w:rFonts w:ascii="Courier New" w:hAnsi="Courier New" w:cs="Courier New" w:hint="default"/>
+      </w:rPr>
+    </w:lvl>
+    <w:lvl w:ilvl="8" w:tplc="18090005" w:tentative="1">
+      <w:start w:val="1"/>
+      <w:numFmt w:val="bullet"/>
+      <w:lvlText w:val=""/>
+      <w:lvlJc w:val="left"/>
+      <w:pPr>
+        <w:ind w:left="6120" w:hanging="360"/>
+      </w:pPr>
+      <w:rPr>
+        <w:rFonts w:ascii="Wingdings" w:hAnsi="Wingdings" w:hint="default"/>
+      </w:rPr>
+    </w:lvl>
+  </w:abstractNum>
+  <w:abstractNum w:abstractNumId="2" w15:restartNumberingAfterBreak="0">
+    <w:nsid w:val="238A1DB1"/>
+    <w:multiLevelType w:val="hybridMultilevel"/>
+    <w:tmpl w:val="86D04E56"/>
+    <w:lvl w:ilvl="0" w:tplc="18090001">
+      <w:start w:val="1"/>
+      <w:numFmt w:val="bullet"/>
+      <w:lvlText w:val=""/>
+      <w:lvlJc w:val="left"/>
+      <w:pPr>
+        <w:ind w:left="360" w:hanging="360"/>
+      </w:pPr>
+      <w:rPr>
+        <w:rFonts w:ascii="Symbol" w:hAnsi="Symbol" w:hint="default"/>
+      </w:rPr>
+    </w:lvl>
+    <w:lvl w:ilvl="1" w:tplc="18090003" w:tentative="1">
+      <w:start w:val="1"/>
+      <w:numFmt w:val="bullet"/>
+      <w:lvlText w:val="o"/>
+      <w:lvlJc w:val="left"/>
+      <w:pPr>
+        <w:ind w:left="1080" w:hanging="360"/>
+      </w:pPr>
+      <w:rPr>
+        <w:rFonts w:ascii="Courier New" w:hAnsi="Courier New" w:cs="Courier New" w:hint="default"/>
+      </w:rPr>
+    </w:lvl>
+    <w:lvl w:ilvl="2" w:tplc="18090005" w:tentative="1">
+      <w:start w:val="1"/>
+      <w:numFmt w:val="bullet"/>
+      <w:lvlText w:val=""/>
+      <w:lvlJc w:val="left"/>
+      <w:pPr>
+        <w:ind w:left="1800" w:hanging="360"/>
+      </w:pPr>
+      <w:rPr>
+        <w:rFonts w:ascii="Wingdings" w:hAnsi="Wingdings" w:hint="default"/>
+      </w:rPr>
+    </w:lvl>
+    <w:lvl w:ilvl="3" w:tplc="18090001" w:tentative="1">
+      <w:start w:val="1"/>
+      <w:numFmt w:val="bullet"/>
+      <w:lvlText w:val=""/>
+      <w:lvlJc w:val="left"/>
+      <w:pPr>
+        <w:ind w:left="2520" w:hanging="360"/>
+      </w:pPr>
+      <w:rPr>
+        <w:rFonts w:ascii="Symbol" w:hAnsi="Symbol" w:hint="default"/>
+      </w:rPr>
+    </w:lvl>
+    <w:lvl w:ilvl="4" w:tplc="18090003" w:tentative="1">
+      <w:start w:val="1"/>
+      <w:numFmt w:val="bullet"/>
+      <w:lvlText w:val="o"/>
+      <w:lvlJc w:val="left"/>
+      <w:pPr>
+        <w:ind w:left="3240" w:hanging="360"/>
+      </w:pPr>
+      <w:rPr>
+        <w:rFonts w:ascii="Courier New" w:hAnsi="Courier New" w:cs="Courier New" w:hint="default"/>
+      </w:rPr>
+    </w:lvl>
+    <w:lvl w:ilvl="5" w:tplc="18090005" w:tentative="1">
+      <w:start w:val="1"/>
+      <w:numFmt w:val="bullet"/>
+      <w:lvlText w:val=""/>
+      <w:lvlJc w:val="left"/>
+      <w:pPr>
+        <w:ind w:left="3960" w:hanging="360"/>
+      </w:pPr>
+      <w:rPr>
+        <w:rFonts w:ascii="Wingdings" w:hAnsi="Wingdings" w:hint="default"/>
+      </w:rPr>
+    </w:lvl>
+    <w:lvl w:ilvl="6" w:tplc="18090001" w:tentative="1">
+      <w:start w:val="1"/>
+      <w:numFmt w:val="bullet"/>
+      <w:lvlText w:val=""/>
+      <w:lvlJc w:val="left"/>
+      <w:pPr>
+        <w:ind w:left="4680" w:hanging="360"/>
+      </w:pPr>
+      <w:rPr>
+        <w:rFonts w:ascii="Symbol" w:hAnsi="Symbol" w:hint="default"/>
+      </w:rPr>
+    </w:lvl>
+    <w:lvl w:ilvl="7" w:tplc="18090003" w:tentative="1">
+      <w:start w:val="1"/>
+      <w:numFmt w:val="bullet"/>
+      <w:lvlText w:val="o"/>
+      <w:lvlJc w:val="left"/>
+      <w:pPr>
+        <w:ind w:left="5400" w:hanging="360"/>
+      </w:pPr>
+      <w:rPr>
+        <w:rFonts w:ascii="Courier New" w:hAnsi="Courier New" w:cs="Courier New" w:hint="default"/>
+      </w:rPr>
+    </w:lvl>
+    <w:lvl w:ilvl="8" w:tplc="18090005" w:tentative="1">
+      <w:start w:val="1"/>
+      <w:numFmt w:val="bullet"/>
+      <w:lvlText w:val=""/>
+      <w:lvlJc w:val="left"/>
+      <w:pPr>
+        <w:ind w:left="6120" w:hanging="360"/>
+      </w:pPr>
+      <w:rPr>
+        <w:rFonts w:ascii="Wingdings" w:hAnsi="Wingdings" w:hint="default"/>
+      </w:rPr>
+    </w:lvl>
+  </w:abstractNum>
+  <w:num w:numId="1" w16cid:durableId="1998417154">
+    <w:abstractNumId w:val="2"/>
+  </w:num>
+  <w:num w:numId="2" w16cid:durableId="718210124">
+    <w:abstractNumId w:val="1"/>
+  </w:num>
+  <w:num w:numId="3" w16cid:durableId="618874747">
+    <w:abstractNumId w:val="0"/>
+  </w:num>
+</w:numbering>
 </file>
 
 <file path=word/styles.xml><?xml version="1.0" encoding="utf-8"?>
@@ -2160,7 +3296,7 @@
   <w:style w:type="paragraph" w:default="1" w:styleId="Normal">
     <w:name w:val="Normal"/>
     <w:qFormat/>
-    <w:rsid w:val="00E60722"/>
+    <w:rsid w:val="00125EAD"/>
     <w:rPr>
       <w:rFonts w:ascii="Calibri" w:hAnsi="Calibri"/>
     </w:rPr>
@@ -2365,7 +3501,6 @@
   <w:style w:type="character" w:default="1" w:styleId="DefaultParagraphFont">
     <w:name w:val="Default Paragraph Font"/>
     <w:uiPriority w:val="1"/>
-    <w:semiHidden/>
     <w:unhideWhenUsed/>
   </w:style>
   <w:style w:type="table" w:default="1" w:styleId="TableNormal">
@@ -2850,6 +3985,18 @@
         <w:insideV w:val="single" w:sz="4" w:space="0" w:color="auto"/>
       </w:tblBorders>
     </w:tblPr>
+  </w:style>
+  <w:style w:type="character" w:styleId="UnresolvedMention">
+    <w:name w:val="Unresolved Mention"/>
+    <w:basedOn w:val="DefaultParagraphFont"/>
+    <w:uiPriority w:val="99"/>
+    <w:semiHidden/>
+    <w:unhideWhenUsed/>
+    <w:rsid w:val="00DA0301"/>
+    <w:rPr>
+      <w:color w:val="605E5C"/>
+      <w:shd w:val="clear" w:color="auto" w:fill="E1DFDD"/>
+    </w:rPr>
   </w:style>
 </w:styles>
 </file>

</xml_diff>